<commit_message>
Add missing semicolon in the documentation
</commit_message>
<xml_diff>
--- a/doc/elfio.docx
+++ b/doc/elfio.docx
@@ -1,6 +1,6 @@
 
 <file path=word/document.xml><?xml version="1.0" encoding="utf-8"?>
-<w:document xmlns:wpc="http://schemas.microsoft.com/office/word/2010/wordprocessingCanvas" xmlns:cx="http://schemas.microsoft.com/office/drawing/2014/chartex" xmlns:cx1="http://schemas.microsoft.com/office/drawing/2015/9/8/chartex" xmlns:cx2="http://schemas.microsoft.com/office/drawing/2015/10/21/chartex" xmlns:cx3="http://schemas.microsoft.com/office/drawing/2016/5/9/chartex" xmlns:cx4="http://schemas.microsoft.com/office/drawing/2016/5/10/chartex" xmlns:cx5="http://schemas.microsoft.com/office/drawing/2016/5/11/chartex" xmlns:cx6="http://schemas.microsoft.com/office/drawing/2016/5/12/chartex" xmlns:cx7="http://schemas.microsoft.com/office/drawing/2016/5/13/chartex" xmlns:cx8="http://schemas.microsoft.com/office/drawing/2016/5/14/chartex" xmlns:mc="http://schemas.openxmlformats.org/markup-compatibility/2006" xmlns:aink="http://schemas.microsoft.com/office/drawing/2016/ink" xmlns:am3d="http://schemas.microsoft.com/office/drawing/2017/model3d" xmlns:o="urn:schemas-microsoft-com:office:office" xmlns:r="http://schemas.openxmlformats.org/officeDocument/2006/relationships" xmlns:m="http://schemas.openxmlformats.org/officeDocument/2006/math" xmlns:v="urn:schemas-microsoft-com:vml" xmlns:wp14="http://schemas.microsoft.com/office/word/2010/wordprocessingDrawing" xmlns:wp="http://schemas.openxmlformats.org/drawingml/2006/wordprocessingDrawing" xmlns:w10="urn:schemas-microsoft-com:office:word" xmlns:w="http://schemas.openxmlformats.org/wordprocessingml/2006/main" xmlns:w14="http://schemas.microsoft.com/office/word/2010/wordml" xmlns:w15="http://schemas.microsoft.com/office/word/2012/wordml" xmlns:w16cex="http://schemas.microsoft.com/office/word/2018/wordml/cex" xmlns:w16cid="http://schemas.microsoft.com/office/word/2016/wordml/cid" xmlns:w16="http://schemas.microsoft.com/office/word/2018/wordml" xmlns:w16se="http://schemas.microsoft.com/office/word/2015/wordml/symex" xmlns:wpg="http://schemas.microsoft.com/office/word/2010/wordprocessingGroup" xmlns:wpi="http://schemas.microsoft.com/office/word/2010/wordprocessingInk" xmlns:wne="http://schemas.microsoft.com/office/word/2006/wordml" xmlns:wps="http://schemas.microsoft.com/office/word/2010/wordprocessingShape" mc:Ignorable="w14 w15 w16se w16cid w16 w16cex wp14">
+<w:document xmlns:wpc="http://schemas.microsoft.com/office/word/2010/wordprocessingCanvas" xmlns:cx="http://schemas.microsoft.com/office/drawing/2014/chartex" xmlns:cx1="http://schemas.microsoft.com/office/drawing/2015/9/8/chartex" xmlns:cx2="http://schemas.microsoft.com/office/drawing/2015/10/21/chartex" xmlns:cx3="http://schemas.microsoft.com/office/drawing/2016/5/9/chartex" xmlns:cx4="http://schemas.microsoft.com/office/drawing/2016/5/10/chartex" xmlns:cx5="http://schemas.microsoft.com/office/drawing/2016/5/11/chartex" xmlns:cx6="http://schemas.microsoft.com/office/drawing/2016/5/12/chartex" xmlns:cx7="http://schemas.microsoft.com/office/drawing/2016/5/13/chartex" xmlns:cx8="http://schemas.microsoft.com/office/drawing/2016/5/14/chartex" xmlns:mc="http://schemas.openxmlformats.org/markup-compatibility/2006" xmlns:aink="http://schemas.microsoft.com/office/drawing/2016/ink" xmlns:am3d="http://schemas.microsoft.com/office/drawing/2017/model3d" xmlns:o="urn:schemas-microsoft-com:office:office" xmlns:r="http://schemas.openxmlformats.org/officeDocument/2006/relationships" xmlns:m="http://schemas.openxmlformats.org/officeDocument/2006/math" xmlns:v="urn:schemas-microsoft-com:vml" xmlns:wp14="http://schemas.microsoft.com/office/word/2010/wordprocessingDrawing" xmlns:wp="http://schemas.openxmlformats.org/drawingml/2006/wordprocessingDrawing" xmlns:w10="urn:schemas-microsoft-com:office:word" xmlns:w="http://schemas.openxmlformats.org/wordprocessingml/2006/main" xmlns:w14="http://schemas.microsoft.com/office/word/2010/wordml" xmlns:w15="http://schemas.microsoft.com/office/word/2012/wordml" xmlns:w16cex="http://schemas.microsoft.com/office/word/2018/wordml/cex" xmlns:w16cid="http://schemas.microsoft.com/office/word/2016/wordml/cid" xmlns:w16="http://schemas.microsoft.com/office/word/2018/wordml" xmlns:w16sdtdh="http://schemas.microsoft.com/office/word/2020/wordml/sdtdatahash" xmlns:w16se="http://schemas.microsoft.com/office/word/2015/wordml/symex" xmlns:wpg="http://schemas.microsoft.com/office/word/2010/wordprocessingGroup" xmlns:wpi="http://schemas.microsoft.com/office/word/2010/wordprocessingInk" xmlns:wne="http://schemas.microsoft.com/office/word/2006/wordml" xmlns:wps="http://schemas.microsoft.com/office/word/2010/wordprocessingShape" mc:Ignorable="w14 w15 w16se w16cid w16 w16cex w16sdtdh wp14">
   <w:body>
     <w:bookmarkStart w:id="0" w:name="_Ref340881901" w:displacedByCustomXml="next"/>
     <w:sdt>
@@ -11,6 +11,7 @@
           <w:docPartUnique/>
         </w:docPartObj>
       </w:sdtPr>
+      <w:sdtEndPr/>
       <w:sdtContent>
         <w:p>
           <w:r>
@@ -103,6 +104,7 @@
                                     <w:dataBinding w:prefixMappings="xmlns:ns0='http://purl.org/dc/elements/1.1/' xmlns:ns1='http://schemas.openxmlformats.org/package/2006/metadata/core-properties' " w:xpath="/ns1:coreProperties[1]/ns0:creator[1]" w:storeItemID="{6C3C8BC8-F283-45AE-878A-BAB7291924A1}"/>
                                     <w:text/>
                                   </w:sdtPr>
+                                  <w:sdtEndPr/>
                                   <w:sdtContent>
                                     <w:r>
                                       <w:rPr>
@@ -146,6 +148,7 @@
                                     <w:dataBinding w:prefixMappings="xmlns:ns0='http://schemas.microsoft.com/office/2006/coverPageProps' " w:xpath="/ns0:CoverPageProperties[1]/ns0:CompanyEmail[1]" w:storeItemID="{55AF091B-3C7A-41E3-B477-F2FDAA23CFDA}"/>
                                     <w:text/>
                                   </w:sdtPr>
+                                  <w:sdtEndPr/>
                                   <w:sdtContent>
                                     <w:r>
                                       <w:rPr>
@@ -371,6 +374,7 @@
                                   <w:dataBinding w:prefixMappings="xmlns:ns0='http://schemas.microsoft.com/office/2006/coverPageProps' " w:xpath="/ns0:CoverPageProperties[1]/ns0:Abstract[1]" w:storeItemID="{55AF091B-3C7A-41E3-B477-F2FDAA23CFDA}"/>
                                   <w:text w:multiLine="1"/>
                                 </w:sdtPr>
+                                <w:sdtEndPr/>
                                 <w:sdtContent>
                                   <w:p>
                                     <w:pPr>
@@ -626,6 +630,7 @@
                                   <w:dataBinding w:prefixMappings="xmlns:ns0='http://purl.org/dc/elements/1.1/' xmlns:ns1='http://schemas.openxmlformats.org/package/2006/metadata/core-properties' " w:xpath="/ns1:coreProperties[1]/ns0:subject[1]" w:storeItemID="{6C3C8BC8-F283-45AE-878A-BAB7291924A1}"/>
                                   <w:text/>
                                 </w:sdtPr>
+                                <w:sdtEndPr/>
                                 <w:sdtContent>
                                   <w:p>
                                     <w:pPr>
@@ -793,6 +798,7 @@
           <w:docPartUnique/>
         </w:docPartObj>
       </w:sdtPr>
+      <w:sdtEndPr/>
       <w:sdtContent>
         <w:p>
           <w:pPr>
@@ -2716,7 +2722,13 @@
         <w:framePr w:wrap="notBeside"/>
       </w:pPr>
       <w:r>
-        <w:t xml:space="preserve">using namespace ELFIO                  </w:t>
+        <w:t>using namespace ELFIO</w:t>
+      </w:r>
+      <w:r>
+        <w:t>;</w:t>
+      </w:r>
+      <w:r>
+        <w:t xml:space="preserve">                 </w:t>
       </w:r>
       <w:r>
         <w:rPr>
@@ -24581,7 +24593,7 @@
 </file>
 
 <file path=word/endnotes.xml><?xml version="1.0" encoding="utf-8"?>
-<w:endnotes xmlns:wpc="http://schemas.microsoft.com/office/word/2010/wordprocessingCanvas" xmlns:cx="http://schemas.microsoft.com/office/drawing/2014/chartex" xmlns:cx1="http://schemas.microsoft.com/office/drawing/2015/9/8/chartex" xmlns:cx2="http://schemas.microsoft.com/office/drawing/2015/10/21/chartex" xmlns:cx3="http://schemas.microsoft.com/office/drawing/2016/5/9/chartex" xmlns:cx4="http://schemas.microsoft.com/office/drawing/2016/5/10/chartex" xmlns:cx5="http://schemas.microsoft.com/office/drawing/2016/5/11/chartex" xmlns:cx6="http://schemas.microsoft.com/office/drawing/2016/5/12/chartex" xmlns:cx7="http://schemas.microsoft.com/office/drawing/2016/5/13/chartex" xmlns:cx8="http://schemas.microsoft.com/office/drawing/2016/5/14/chartex" xmlns:mc="http://schemas.openxmlformats.org/markup-compatibility/2006" xmlns:aink="http://schemas.microsoft.com/office/drawing/2016/ink" xmlns:am3d="http://schemas.microsoft.com/office/drawing/2017/model3d" xmlns:o="urn:schemas-microsoft-com:office:office" xmlns:r="http://schemas.openxmlformats.org/officeDocument/2006/relationships" xmlns:m="http://schemas.openxmlformats.org/officeDocument/2006/math" xmlns:v="urn:schemas-microsoft-com:vml" xmlns:wp14="http://schemas.microsoft.com/office/word/2010/wordprocessingDrawing" xmlns:wp="http://schemas.openxmlformats.org/drawingml/2006/wordprocessingDrawing" xmlns:w10="urn:schemas-microsoft-com:office:word" xmlns:w="http://schemas.openxmlformats.org/wordprocessingml/2006/main" xmlns:w14="http://schemas.microsoft.com/office/word/2010/wordml" xmlns:w15="http://schemas.microsoft.com/office/word/2012/wordml" xmlns:w16cex="http://schemas.microsoft.com/office/word/2018/wordml/cex" xmlns:w16cid="http://schemas.microsoft.com/office/word/2016/wordml/cid" xmlns:w16="http://schemas.microsoft.com/office/word/2018/wordml" xmlns:w16se="http://schemas.microsoft.com/office/word/2015/wordml/symex" xmlns:wpg="http://schemas.microsoft.com/office/word/2010/wordprocessingGroup" xmlns:wpi="http://schemas.microsoft.com/office/word/2010/wordprocessingInk" xmlns:wne="http://schemas.microsoft.com/office/word/2006/wordml" xmlns:wps="http://schemas.microsoft.com/office/word/2010/wordprocessingShape" mc:Ignorable="w14 w15 w16se w16cid w16 w16cex wp14">
+<w:endnotes xmlns:wpc="http://schemas.microsoft.com/office/word/2010/wordprocessingCanvas" xmlns:cx="http://schemas.microsoft.com/office/drawing/2014/chartex" xmlns:cx1="http://schemas.microsoft.com/office/drawing/2015/9/8/chartex" xmlns:cx2="http://schemas.microsoft.com/office/drawing/2015/10/21/chartex" xmlns:cx3="http://schemas.microsoft.com/office/drawing/2016/5/9/chartex" xmlns:cx4="http://schemas.microsoft.com/office/drawing/2016/5/10/chartex" xmlns:cx5="http://schemas.microsoft.com/office/drawing/2016/5/11/chartex" xmlns:cx6="http://schemas.microsoft.com/office/drawing/2016/5/12/chartex" xmlns:cx7="http://schemas.microsoft.com/office/drawing/2016/5/13/chartex" xmlns:cx8="http://schemas.microsoft.com/office/drawing/2016/5/14/chartex" xmlns:mc="http://schemas.openxmlformats.org/markup-compatibility/2006" xmlns:aink="http://schemas.microsoft.com/office/drawing/2016/ink" xmlns:am3d="http://schemas.microsoft.com/office/drawing/2017/model3d" xmlns:o="urn:schemas-microsoft-com:office:office" xmlns:r="http://schemas.openxmlformats.org/officeDocument/2006/relationships" xmlns:m="http://schemas.openxmlformats.org/officeDocument/2006/math" xmlns:v="urn:schemas-microsoft-com:vml" xmlns:wp14="http://schemas.microsoft.com/office/word/2010/wordprocessingDrawing" xmlns:wp="http://schemas.openxmlformats.org/drawingml/2006/wordprocessingDrawing" xmlns:w10="urn:schemas-microsoft-com:office:word" xmlns:w="http://schemas.openxmlformats.org/wordprocessingml/2006/main" xmlns:w14="http://schemas.microsoft.com/office/word/2010/wordml" xmlns:w15="http://schemas.microsoft.com/office/word/2012/wordml" xmlns:w16cex="http://schemas.microsoft.com/office/word/2018/wordml/cex" xmlns:w16cid="http://schemas.microsoft.com/office/word/2016/wordml/cid" xmlns:w16="http://schemas.microsoft.com/office/word/2018/wordml" xmlns:w16sdtdh="http://schemas.microsoft.com/office/word/2020/wordml/sdtdatahash" xmlns:w16se="http://schemas.microsoft.com/office/word/2015/wordml/symex" xmlns:wpg="http://schemas.microsoft.com/office/word/2010/wordprocessingGroup" xmlns:wpi="http://schemas.microsoft.com/office/word/2010/wordprocessingInk" xmlns:wne="http://schemas.microsoft.com/office/word/2006/wordml" xmlns:wps="http://schemas.microsoft.com/office/word/2010/wordprocessingShape" mc:Ignorable="w14 w15 w16se w16cid w16 w16cex w16sdtdh wp14">
   <w:endnote w:type="separator" w:id="-1">
     <w:p>
       <w:pPr>
@@ -24606,7 +24618,7 @@
 </file>
 
 <file path=word/footer1.xml><?xml version="1.0" encoding="utf-8"?>
-<w:ftr xmlns:wpc="http://schemas.microsoft.com/office/word/2010/wordprocessingCanvas" xmlns:cx="http://schemas.microsoft.com/office/drawing/2014/chartex" xmlns:cx1="http://schemas.microsoft.com/office/drawing/2015/9/8/chartex" xmlns:cx2="http://schemas.microsoft.com/office/drawing/2015/10/21/chartex" xmlns:cx3="http://schemas.microsoft.com/office/drawing/2016/5/9/chartex" xmlns:cx4="http://schemas.microsoft.com/office/drawing/2016/5/10/chartex" xmlns:cx5="http://schemas.microsoft.com/office/drawing/2016/5/11/chartex" xmlns:cx6="http://schemas.microsoft.com/office/drawing/2016/5/12/chartex" xmlns:cx7="http://schemas.microsoft.com/office/drawing/2016/5/13/chartex" xmlns:cx8="http://schemas.microsoft.com/office/drawing/2016/5/14/chartex" xmlns:mc="http://schemas.openxmlformats.org/markup-compatibility/2006" xmlns:aink="http://schemas.microsoft.com/office/drawing/2016/ink" xmlns:am3d="http://schemas.microsoft.com/office/drawing/2017/model3d" xmlns:o="urn:schemas-microsoft-com:office:office" xmlns:r="http://schemas.openxmlformats.org/officeDocument/2006/relationships" xmlns:m="http://schemas.openxmlformats.org/officeDocument/2006/math" xmlns:v="urn:schemas-microsoft-com:vml" xmlns:wp14="http://schemas.microsoft.com/office/word/2010/wordprocessingDrawing" xmlns:wp="http://schemas.openxmlformats.org/drawingml/2006/wordprocessingDrawing" xmlns:w10="urn:schemas-microsoft-com:office:word" xmlns:w="http://schemas.openxmlformats.org/wordprocessingml/2006/main" xmlns:w14="http://schemas.microsoft.com/office/word/2010/wordml" xmlns:w15="http://schemas.microsoft.com/office/word/2012/wordml" xmlns:w16cex="http://schemas.microsoft.com/office/word/2018/wordml/cex" xmlns:w16cid="http://schemas.microsoft.com/office/word/2016/wordml/cid" xmlns:w16="http://schemas.microsoft.com/office/word/2018/wordml" xmlns:w16se="http://schemas.microsoft.com/office/word/2015/wordml/symex" xmlns:wpg="http://schemas.microsoft.com/office/word/2010/wordprocessingGroup" xmlns:wpi="http://schemas.microsoft.com/office/word/2010/wordprocessingInk" xmlns:wne="http://schemas.microsoft.com/office/word/2006/wordml" xmlns:wps="http://schemas.microsoft.com/office/word/2010/wordprocessingShape" mc:Ignorable="w14 w15 w16se w16cid w16 w16cex wp14">
+<w:ftr xmlns:wpc="http://schemas.microsoft.com/office/word/2010/wordprocessingCanvas" xmlns:cx="http://schemas.microsoft.com/office/drawing/2014/chartex" xmlns:cx1="http://schemas.microsoft.com/office/drawing/2015/9/8/chartex" xmlns:cx2="http://schemas.microsoft.com/office/drawing/2015/10/21/chartex" xmlns:cx3="http://schemas.microsoft.com/office/drawing/2016/5/9/chartex" xmlns:cx4="http://schemas.microsoft.com/office/drawing/2016/5/10/chartex" xmlns:cx5="http://schemas.microsoft.com/office/drawing/2016/5/11/chartex" xmlns:cx6="http://schemas.microsoft.com/office/drawing/2016/5/12/chartex" xmlns:cx7="http://schemas.microsoft.com/office/drawing/2016/5/13/chartex" xmlns:cx8="http://schemas.microsoft.com/office/drawing/2016/5/14/chartex" xmlns:mc="http://schemas.openxmlformats.org/markup-compatibility/2006" xmlns:aink="http://schemas.microsoft.com/office/drawing/2016/ink" xmlns:am3d="http://schemas.microsoft.com/office/drawing/2017/model3d" xmlns:o="urn:schemas-microsoft-com:office:office" xmlns:r="http://schemas.openxmlformats.org/officeDocument/2006/relationships" xmlns:m="http://schemas.openxmlformats.org/officeDocument/2006/math" xmlns:v="urn:schemas-microsoft-com:vml" xmlns:wp14="http://schemas.microsoft.com/office/word/2010/wordprocessingDrawing" xmlns:wp="http://schemas.openxmlformats.org/drawingml/2006/wordprocessingDrawing" xmlns:w10="urn:schemas-microsoft-com:office:word" xmlns:w="http://schemas.openxmlformats.org/wordprocessingml/2006/main" xmlns:w14="http://schemas.microsoft.com/office/word/2010/wordml" xmlns:w15="http://schemas.microsoft.com/office/word/2012/wordml" xmlns:w16cex="http://schemas.microsoft.com/office/word/2018/wordml/cex" xmlns:w16cid="http://schemas.microsoft.com/office/word/2016/wordml/cid" xmlns:w16="http://schemas.microsoft.com/office/word/2018/wordml" xmlns:w16sdtdh="http://schemas.microsoft.com/office/word/2020/wordml/sdtdatahash" xmlns:w16se="http://schemas.microsoft.com/office/word/2015/wordml/symex" xmlns:wpg="http://schemas.microsoft.com/office/word/2010/wordprocessingGroup" xmlns:wpi="http://schemas.microsoft.com/office/word/2010/wordprocessingInk" xmlns:wne="http://schemas.microsoft.com/office/word/2006/wordml" xmlns:wps="http://schemas.microsoft.com/office/word/2010/wordprocessingShape" mc:Ignorable="w14 w15 w16se w16cid w16 w16cex w16sdtdh wp14">
   <w:p>
     <w:pPr>
       <w:spacing w:after="61" w:line="276" w:lineRule="auto"/>
@@ -24901,7 +24913,7 @@
 </file>
 
 <file path=word/footer2.xml><?xml version="1.0" encoding="utf-8"?>
-<w:ftr xmlns:wpc="http://schemas.microsoft.com/office/word/2010/wordprocessingCanvas" xmlns:cx="http://schemas.microsoft.com/office/drawing/2014/chartex" xmlns:cx1="http://schemas.microsoft.com/office/drawing/2015/9/8/chartex" xmlns:cx2="http://schemas.microsoft.com/office/drawing/2015/10/21/chartex" xmlns:cx3="http://schemas.microsoft.com/office/drawing/2016/5/9/chartex" xmlns:cx4="http://schemas.microsoft.com/office/drawing/2016/5/10/chartex" xmlns:cx5="http://schemas.microsoft.com/office/drawing/2016/5/11/chartex" xmlns:cx6="http://schemas.microsoft.com/office/drawing/2016/5/12/chartex" xmlns:cx7="http://schemas.microsoft.com/office/drawing/2016/5/13/chartex" xmlns:cx8="http://schemas.microsoft.com/office/drawing/2016/5/14/chartex" xmlns:mc="http://schemas.openxmlformats.org/markup-compatibility/2006" xmlns:aink="http://schemas.microsoft.com/office/drawing/2016/ink" xmlns:am3d="http://schemas.microsoft.com/office/drawing/2017/model3d" xmlns:o="urn:schemas-microsoft-com:office:office" xmlns:r="http://schemas.openxmlformats.org/officeDocument/2006/relationships" xmlns:m="http://schemas.openxmlformats.org/officeDocument/2006/math" xmlns:v="urn:schemas-microsoft-com:vml" xmlns:wp14="http://schemas.microsoft.com/office/word/2010/wordprocessingDrawing" xmlns:wp="http://schemas.openxmlformats.org/drawingml/2006/wordprocessingDrawing" xmlns:w10="urn:schemas-microsoft-com:office:word" xmlns:w="http://schemas.openxmlformats.org/wordprocessingml/2006/main" xmlns:w14="http://schemas.microsoft.com/office/word/2010/wordml" xmlns:w15="http://schemas.microsoft.com/office/word/2012/wordml" xmlns:w16cex="http://schemas.microsoft.com/office/word/2018/wordml/cex" xmlns:w16cid="http://schemas.microsoft.com/office/word/2016/wordml/cid" xmlns:w16="http://schemas.microsoft.com/office/word/2018/wordml" xmlns:w16se="http://schemas.microsoft.com/office/word/2015/wordml/symex" xmlns:wpg="http://schemas.microsoft.com/office/word/2010/wordprocessingGroup" xmlns:wpi="http://schemas.microsoft.com/office/word/2010/wordprocessingInk" xmlns:wne="http://schemas.microsoft.com/office/word/2006/wordml" xmlns:wps="http://schemas.microsoft.com/office/word/2010/wordprocessingShape" mc:Ignorable="w14 w15 w16se w16cid w16 w16cex wp14">
+<w:ftr xmlns:wpc="http://schemas.microsoft.com/office/word/2010/wordprocessingCanvas" xmlns:cx="http://schemas.microsoft.com/office/drawing/2014/chartex" xmlns:cx1="http://schemas.microsoft.com/office/drawing/2015/9/8/chartex" xmlns:cx2="http://schemas.microsoft.com/office/drawing/2015/10/21/chartex" xmlns:cx3="http://schemas.microsoft.com/office/drawing/2016/5/9/chartex" xmlns:cx4="http://schemas.microsoft.com/office/drawing/2016/5/10/chartex" xmlns:cx5="http://schemas.microsoft.com/office/drawing/2016/5/11/chartex" xmlns:cx6="http://schemas.microsoft.com/office/drawing/2016/5/12/chartex" xmlns:cx7="http://schemas.microsoft.com/office/drawing/2016/5/13/chartex" xmlns:cx8="http://schemas.microsoft.com/office/drawing/2016/5/14/chartex" xmlns:mc="http://schemas.openxmlformats.org/markup-compatibility/2006" xmlns:aink="http://schemas.microsoft.com/office/drawing/2016/ink" xmlns:am3d="http://schemas.microsoft.com/office/drawing/2017/model3d" xmlns:o="urn:schemas-microsoft-com:office:office" xmlns:r="http://schemas.openxmlformats.org/officeDocument/2006/relationships" xmlns:m="http://schemas.openxmlformats.org/officeDocument/2006/math" xmlns:v="urn:schemas-microsoft-com:vml" xmlns:wp14="http://schemas.microsoft.com/office/word/2010/wordprocessingDrawing" xmlns:wp="http://schemas.openxmlformats.org/drawingml/2006/wordprocessingDrawing" xmlns:w10="urn:schemas-microsoft-com:office:word" xmlns:w="http://schemas.openxmlformats.org/wordprocessingml/2006/main" xmlns:w14="http://schemas.microsoft.com/office/word/2010/wordml" xmlns:w15="http://schemas.microsoft.com/office/word/2012/wordml" xmlns:w16cex="http://schemas.microsoft.com/office/word/2018/wordml/cex" xmlns:w16cid="http://schemas.microsoft.com/office/word/2016/wordml/cid" xmlns:w16="http://schemas.microsoft.com/office/word/2018/wordml" xmlns:w16sdtdh="http://schemas.microsoft.com/office/word/2020/wordml/sdtdatahash" xmlns:w16se="http://schemas.microsoft.com/office/word/2015/wordml/symex" xmlns:wpg="http://schemas.microsoft.com/office/word/2010/wordprocessingGroup" xmlns:wpi="http://schemas.microsoft.com/office/word/2010/wordprocessingInk" xmlns:wne="http://schemas.microsoft.com/office/word/2006/wordml" xmlns:wps="http://schemas.microsoft.com/office/word/2010/wordprocessingShape" mc:Ignorable="w14 w15 w16se w16cid w16 w16cex w16sdtdh wp14">
   <w:p>
     <w:pPr>
       <w:spacing w:after="61" w:line="276" w:lineRule="auto"/>
@@ -25196,7 +25208,7 @@
 </file>
 
 <file path=word/footer3.xml><?xml version="1.0" encoding="utf-8"?>
-<w:ftr xmlns:wpc="http://schemas.microsoft.com/office/word/2010/wordprocessingCanvas" xmlns:cx="http://schemas.microsoft.com/office/drawing/2014/chartex" xmlns:cx1="http://schemas.microsoft.com/office/drawing/2015/9/8/chartex" xmlns:cx2="http://schemas.microsoft.com/office/drawing/2015/10/21/chartex" xmlns:cx3="http://schemas.microsoft.com/office/drawing/2016/5/9/chartex" xmlns:cx4="http://schemas.microsoft.com/office/drawing/2016/5/10/chartex" xmlns:cx5="http://schemas.microsoft.com/office/drawing/2016/5/11/chartex" xmlns:cx6="http://schemas.microsoft.com/office/drawing/2016/5/12/chartex" xmlns:cx7="http://schemas.microsoft.com/office/drawing/2016/5/13/chartex" xmlns:cx8="http://schemas.microsoft.com/office/drawing/2016/5/14/chartex" xmlns:mc="http://schemas.openxmlformats.org/markup-compatibility/2006" xmlns:aink="http://schemas.microsoft.com/office/drawing/2016/ink" xmlns:am3d="http://schemas.microsoft.com/office/drawing/2017/model3d" xmlns:o="urn:schemas-microsoft-com:office:office" xmlns:r="http://schemas.openxmlformats.org/officeDocument/2006/relationships" xmlns:m="http://schemas.openxmlformats.org/officeDocument/2006/math" xmlns:v="urn:schemas-microsoft-com:vml" xmlns:wp14="http://schemas.microsoft.com/office/word/2010/wordprocessingDrawing" xmlns:wp="http://schemas.openxmlformats.org/drawingml/2006/wordprocessingDrawing" xmlns:w10="urn:schemas-microsoft-com:office:word" xmlns:w="http://schemas.openxmlformats.org/wordprocessingml/2006/main" xmlns:w14="http://schemas.microsoft.com/office/word/2010/wordml" xmlns:w15="http://schemas.microsoft.com/office/word/2012/wordml" xmlns:w16cex="http://schemas.microsoft.com/office/word/2018/wordml/cex" xmlns:w16cid="http://schemas.microsoft.com/office/word/2016/wordml/cid" xmlns:w16="http://schemas.microsoft.com/office/word/2018/wordml" xmlns:w16se="http://schemas.microsoft.com/office/word/2015/wordml/symex" xmlns:wpg="http://schemas.microsoft.com/office/word/2010/wordprocessingGroup" xmlns:wpi="http://schemas.microsoft.com/office/word/2010/wordprocessingInk" xmlns:wne="http://schemas.microsoft.com/office/word/2006/wordml" xmlns:wps="http://schemas.microsoft.com/office/word/2010/wordprocessingShape" mc:Ignorable="w14 w15 w16se w16cid w16 w16cex wp14">
+<w:ftr xmlns:wpc="http://schemas.microsoft.com/office/word/2010/wordprocessingCanvas" xmlns:cx="http://schemas.microsoft.com/office/drawing/2014/chartex" xmlns:cx1="http://schemas.microsoft.com/office/drawing/2015/9/8/chartex" xmlns:cx2="http://schemas.microsoft.com/office/drawing/2015/10/21/chartex" xmlns:cx3="http://schemas.microsoft.com/office/drawing/2016/5/9/chartex" xmlns:cx4="http://schemas.microsoft.com/office/drawing/2016/5/10/chartex" xmlns:cx5="http://schemas.microsoft.com/office/drawing/2016/5/11/chartex" xmlns:cx6="http://schemas.microsoft.com/office/drawing/2016/5/12/chartex" xmlns:cx7="http://schemas.microsoft.com/office/drawing/2016/5/13/chartex" xmlns:cx8="http://schemas.microsoft.com/office/drawing/2016/5/14/chartex" xmlns:mc="http://schemas.openxmlformats.org/markup-compatibility/2006" xmlns:aink="http://schemas.microsoft.com/office/drawing/2016/ink" xmlns:am3d="http://schemas.microsoft.com/office/drawing/2017/model3d" xmlns:o="urn:schemas-microsoft-com:office:office" xmlns:r="http://schemas.openxmlformats.org/officeDocument/2006/relationships" xmlns:m="http://schemas.openxmlformats.org/officeDocument/2006/math" xmlns:v="urn:schemas-microsoft-com:vml" xmlns:wp14="http://schemas.microsoft.com/office/word/2010/wordprocessingDrawing" xmlns:wp="http://schemas.openxmlformats.org/drawingml/2006/wordprocessingDrawing" xmlns:w10="urn:schemas-microsoft-com:office:word" xmlns:w="http://schemas.openxmlformats.org/wordprocessingml/2006/main" xmlns:w14="http://schemas.microsoft.com/office/word/2010/wordml" xmlns:w15="http://schemas.microsoft.com/office/word/2012/wordml" xmlns:w16cex="http://schemas.microsoft.com/office/word/2018/wordml/cex" xmlns:w16cid="http://schemas.microsoft.com/office/word/2016/wordml/cid" xmlns:w16="http://schemas.microsoft.com/office/word/2018/wordml" xmlns:w16sdtdh="http://schemas.microsoft.com/office/word/2020/wordml/sdtdatahash" xmlns:w16se="http://schemas.microsoft.com/office/word/2015/wordml/symex" xmlns:wpg="http://schemas.microsoft.com/office/word/2010/wordprocessingGroup" xmlns:wpi="http://schemas.microsoft.com/office/word/2010/wordprocessingInk" xmlns:wne="http://schemas.microsoft.com/office/word/2006/wordml" xmlns:wps="http://schemas.microsoft.com/office/word/2010/wordprocessingShape" mc:Ignorable="w14 w15 w16se w16cid w16 w16cex w16sdtdh wp14">
   <w:p>
     <w:pPr>
       <w:spacing w:after="61" w:line="276" w:lineRule="auto"/>
@@ -25491,7 +25503,7 @@
 </file>
 
 <file path=word/footnotes.xml><?xml version="1.0" encoding="utf-8"?>
-<w:footnotes xmlns:wpc="http://schemas.microsoft.com/office/word/2010/wordprocessingCanvas" xmlns:cx="http://schemas.microsoft.com/office/drawing/2014/chartex" xmlns:cx1="http://schemas.microsoft.com/office/drawing/2015/9/8/chartex" xmlns:cx2="http://schemas.microsoft.com/office/drawing/2015/10/21/chartex" xmlns:cx3="http://schemas.microsoft.com/office/drawing/2016/5/9/chartex" xmlns:cx4="http://schemas.microsoft.com/office/drawing/2016/5/10/chartex" xmlns:cx5="http://schemas.microsoft.com/office/drawing/2016/5/11/chartex" xmlns:cx6="http://schemas.microsoft.com/office/drawing/2016/5/12/chartex" xmlns:cx7="http://schemas.microsoft.com/office/drawing/2016/5/13/chartex" xmlns:cx8="http://schemas.microsoft.com/office/drawing/2016/5/14/chartex" xmlns:mc="http://schemas.openxmlformats.org/markup-compatibility/2006" xmlns:aink="http://schemas.microsoft.com/office/drawing/2016/ink" xmlns:am3d="http://schemas.microsoft.com/office/drawing/2017/model3d" xmlns:o="urn:schemas-microsoft-com:office:office" xmlns:r="http://schemas.openxmlformats.org/officeDocument/2006/relationships" xmlns:m="http://schemas.openxmlformats.org/officeDocument/2006/math" xmlns:v="urn:schemas-microsoft-com:vml" xmlns:wp14="http://schemas.microsoft.com/office/word/2010/wordprocessingDrawing" xmlns:wp="http://schemas.openxmlformats.org/drawingml/2006/wordprocessingDrawing" xmlns:w10="urn:schemas-microsoft-com:office:word" xmlns:w="http://schemas.openxmlformats.org/wordprocessingml/2006/main" xmlns:w14="http://schemas.microsoft.com/office/word/2010/wordml" xmlns:w15="http://schemas.microsoft.com/office/word/2012/wordml" xmlns:w16cex="http://schemas.microsoft.com/office/word/2018/wordml/cex" xmlns:w16cid="http://schemas.microsoft.com/office/word/2016/wordml/cid" xmlns:w16="http://schemas.microsoft.com/office/word/2018/wordml" xmlns:w16se="http://schemas.microsoft.com/office/word/2015/wordml/symex" xmlns:wpg="http://schemas.microsoft.com/office/word/2010/wordprocessingGroup" xmlns:wpi="http://schemas.microsoft.com/office/word/2010/wordprocessingInk" xmlns:wne="http://schemas.microsoft.com/office/word/2006/wordml" xmlns:wps="http://schemas.microsoft.com/office/word/2010/wordprocessingShape" mc:Ignorable="w14 w15 w16se w16cid w16 w16cex wp14">
+<w:footnotes xmlns:wpc="http://schemas.microsoft.com/office/word/2010/wordprocessingCanvas" xmlns:cx="http://schemas.microsoft.com/office/drawing/2014/chartex" xmlns:cx1="http://schemas.microsoft.com/office/drawing/2015/9/8/chartex" xmlns:cx2="http://schemas.microsoft.com/office/drawing/2015/10/21/chartex" xmlns:cx3="http://schemas.microsoft.com/office/drawing/2016/5/9/chartex" xmlns:cx4="http://schemas.microsoft.com/office/drawing/2016/5/10/chartex" xmlns:cx5="http://schemas.microsoft.com/office/drawing/2016/5/11/chartex" xmlns:cx6="http://schemas.microsoft.com/office/drawing/2016/5/12/chartex" xmlns:cx7="http://schemas.microsoft.com/office/drawing/2016/5/13/chartex" xmlns:cx8="http://schemas.microsoft.com/office/drawing/2016/5/14/chartex" xmlns:mc="http://schemas.openxmlformats.org/markup-compatibility/2006" xmlns:aink="http://schemas.microsoft.com/office/drawing/2016/ink" xmlns:am3d="http://schemas.microsoft.com/office/drawing/2017/model3d" xmlns:o="urn:schemas-microsoft-com:office:office" xmlns:r="http://schemas.openxmlformats.org/officeDocument/2006/relationships" xmlns:m="http://schemas.openxmlformats.org/officeDocument/2006/math" xmlns:v="urn:schemas-microsoft-com:vml" xmlns:wp14="http://schemas.microsoft.com/office/word/2010/wordprocessingDrawing" xmlns:wp="http://schemas.openxmlformats.org/drawingml/2006/wordprocessingDrawing" xmlns:w10="urn:schemas-microsoft-com:office:word" xmlns:w="http://schemas.openxmlformats.org/wordprocessingml/2006/main" xmlns:w14="http://schemas.microsoft.com/office/word/2010/wordml" xmlns:w15="http://schemas.microsoft.com/office/word/2012/wordml" xmlns:w16cex="http://schemas.microsoft.com/office/word/2018/wordml/cex" xmlns:w16cid="http://schemas.microsoft.com/office/word/2016/wordml/cid" xmlns:w16="http://schemas.microsoft.com/office/word/2018/wordml" xmlns:w16sdtdh="http://schemas.microsoft.com/office/word/2020/wordml/sdtdatahash" xmlns:w16se="http://schemas.microsoft.com/office/word/2015/wordml/symex" xmlns:wpg="http://schemas.microsoft.com/office/word/2010/wordprocessingGroup" xmlns:wpi="http://schemas.microsoft.com/office/word/2010/wordprocessingInk" xmlns:wne="http://schemas.microsoft.com/office/word/2006/wordml" xmlns:wps="http://schemas.microsoft.com/office/word/2010/wordprocessingShape" mc:Ignorable="w14 w15 w16se w16cid w16 w16cex w16sdtdh wp14">
   <w:footnote w:type="separator" w:id="-1">
     <w:p>
       <w:pPr>
@@ -25516,7 +25528,7 @@
 </file>
 
 <file path=word/header1.xml><?xml version="1.0" encoding="utf-8"?>
-<w:hdr xmlns:wpc="http://schemas.microsoft.com/office/word/2010/wordprocessingCanvas" xmlns:cx="http://schemas.microsoft.com/office/drawing/2014/chartex" xmlns:cx1="http://schemas.microsoft.com/office/drawing/2015/9/8/chartex" xmlns:cx2="http://schemas.microsoft.com/office/drawing/2015/10/21/chartex" xmlns:cx3="http://schemas.microsoft.com/office/drawing/2016/5/9/chartex" xmlns:cx4="http://schemas.microsoft.com/office/drawing/2016/5/10/chartex" xmlns:cx5="http://schemas.microsoft.com/office/drawing/2016/5/11/chartex" xmlns:cx6="http://schemas.microsoft.com/office/drawing/2016/5/12/chartex" xmlns:cx7="http://schemas.microsoft.com/office/drawing/2016/5/13/chartex" xmlns:cx8="http://schemas.microsoft.com/office/drawing/2016/5/14/chartex" xmlns:mc="http://schemas.openxmlformats.org/markup-compatibility/2006" xmlns:aink="http://schemas.microsoft.com/office/drawing/2016/ink" xmlns:am3d="http://schemas.microsoft.com/office/drawing/2017/model3d" xmlns:o="urn:schemas-microsoft-com:office:office" xmlns:r="http://schemas.openxmlformats.org/officeDocument/2006/relationships" xmlns:m="http://schemas.openxmlformats.org/officeDocument/2006/math" xmlns:v="urn:schemas-microsoft-com:vml" xmlns:wp14="http://schemas.microsoft.com/office/word/2010/wordprocessingDrawing" xmlns:wp="http://schemas.openxmlformats.org/drawingml/2006/wordprocessingDrawing" xmlns:w10="urn:schemas-microsoft-com:office:word" xmlns:w="http://schemas.openxmlformats.org/wordprocessingml/2006/main" xmlns:w14="http://schemas.microsoft.com/office/word/2010/wordml" xmlns:w15="http://schemas.microsoft.com/office/word/2012/wordml" xmlns:w16cex="http://schemas.microsoft.com/office/word/2018/wordml/cex" xmlns:w16cid="http://schemas.microsoft.com/office/word/2016/wordml/cid" xmlns:w16="http://schemas.microsoft.com/office/word/2018/wordml" xmlns:w16se="http://schemas.microsoft.com/office/word/2015/wordml/symex" xmlns:wpg="http://schemas.microsoft.com/office/word/2010/wordprocessingGroup" xmlns:wpi="http://schemas.microsoft.com/office/word/2010/wordprocessingInk" xmlns:wne="http://schemas.microsoft.com/office/word/2006/wordml" xmlns:wps="http://schemas.microsoft.com/office/word/2010/wordprocessingShape" mc:Ignorable="w14 w15 w16se w16cid w16 w16cex wp14">
+<w:hdr xmlns:wpc="http://schemas.microsoft.com/office/word/2010/wordprocessingCanvas" xmlns:cx="http://schemas.microsoft.com/office/drawing/2014/chartex" xmlns:cx1="http://schemas.microsoft.com/office/drawing/2015/9/8/chartex" xmlns:cx2="http://schemas.microsoft.com/office/drawing/2015/10/21/chartex" xmlns:cx3="http://schemas.microsoft.com/office/drawing/2016/5/9/chartex" xmlns:cx4="http://schemas.microsoft.com/office/drawing/2016/5/10/chartex" xmlns:cx5="http://schemas.microsoft.com/office/drawing/2016/5/11/chartex" xmlns:cx6="http://schemas.microsoft.com/office/drawing/2016/5/12/chartex" xmlns:cx7="http://schemas.microsoft.com/office/drawing/2016/5/13/chartex" xmlns:cx8="http://schemas.microsoft.com/office/drawing/2016/5/14/chartex" xmlns:mc="http://schemas.openxmlformats.org/markup-compatibility/2006" xmlns:aink="http://schemas.microsoft.com/office/drawing/2016/ink" xmlns:am3d="http://schemas.microsoft.com/office/drawing/2017/model3d" xmlns:o="urn:schemas-microsoft-com:office:office" xmlns:r="http://schemas.openxmlformats.org/officeDocument/2006/relationships" xmlns:m="http://schemas.openxmlformats.org/officeDocument/2006/math" xmlns:v="urn:schemas-microsoft-com:vml" xmlns:wp14="http://schemas.microsoft.com/office/word/2010/wordprocessingDrawing" xmlns:wp="http://schemas.openxmlformats.org/drawingml/2006/wordprocessingDrawing" xmlns:w10="urn:schemas-microsoft-com:office:word" xmlns:w="http://schemas.openxmlformats.org/wordprocessingml/2006/main" xmlns:w14="http://schemas.microsoft.com/office/word/2010/wordml" xmlns:w15="http://schemas.microsoft.com/office/word/2012/wordml" xmlns:w16cex="http://schemas.microsoft.com/office/word/2018/wordml/cex" xmlns:w16cid="http://schemas.microsoft.com/office/word/2016/wordml/cid" xmlns:w16="http://schemas.microsoft.com/office/word/2018/wordml" xmlns:w16sdtdh="http://schemas.microsoft.com/office/word/2020/wordml/sdtdatahash" xmlns:w16se="http://schemas.microsoft.com/office/word/2015/wordml/symex" xmlns:wpg="http://schemas.microsoft.com/office/word/2010/wordprocessingGroup" xmlns:wpi="http://schemas.microsoft.com/office/word/2010/wordprocessingInk" xmlns:wne="http://schemas.microsoft.com/office/word/2006/wordml" xmlns:wps="http://schemas.microsoft.com/office/word/2010/wordprocessingShape" mc:Ignorable="w14 w15 w16se w16cid w16 w16cex w16sdtdh wp14">
   <w:p>
     <w:pPr>
       <w:spacing w:after="0" w:line="276" w:lineRule="auto"/>
@@ -25783,7 +25795,7 @@
 </file>
 
 <file path=word/header2.xml><?xml version="1.0" encoding="utf-8"?>
-<w:hdr xmlns:wpc="http://schemas.microsoft.com/office/word/2010/wordprocessingCanvas" xmlns:cx="http://schemas.microsoft.com/office/drawing/2014/chartex" xmlns:cx1="http://schemas.microsoft.com/office/drawing/2015/9/8/chartex" xmlns:cx2="http://schemas.microsoft.com/office/drawing/2015/10/21/chartex" xmlns:cx3="http://schemas.microsoft.com/office/drawing/2016/5/9/chartex" xmlns:cx4="http://schemas.microsoft.com/office/drawing/2016/5/10/chartex" xmlns:cx5="http://schemas.microsoft.com/office/drawing/2016/5/11/chartex" xmlns:cx6="http://schemas.microsoft.com/office/drawing/2016/5/12/chartex" xmlns:cx7="http://schemas.microsoft.com/office/drawing/2016/5/13/chartex" xmlns:cx8="http://schemas.microsoft.com/office/drawing/2016/5/14/chartex" xmlns:mc="http://schemas.openxmlformats.org/markup-compatibility/2006" xmlns:aink="http://schemas.microsoft.com/office/drawing/2016/ink" xmlns:am3d="http://schemas.microsoft.com/office/drawing/2017/model3d" xmlns:o="urn:schemas-microsoft-com:office:office" xmlns:r="http://schemas.openxmlformats.org/officeDocument/2006/relationships" xmlns:m="http://schemas.openxmlformats.org/officeDocument/2006/math" xmlns:v="urn:schemas-microsoft-com:vml" xmlns:wp14="http://schemas.microsoft.com/office/word/2010/wordprocessingDrawing" xmlns:wp="http://schemas.openxmlformats.org/drawingml/2006/wordprocessingDrawing" xmlns:w10="urn:schemas-microsoft-com:office:word" xmlns:w="http://schemas.openxmlformats.org/wordprocessingml/2006/main" xmlns:w14="http://schemas.microsoft.com/office/word/2010/wordml" xmlns:w15="http://schemas.microsoft.com/office/word/2012/wordml" xmlns:w16cex="http://schemas.microsoft.com/office/word/2018/wordml/cex" xmlns:w16cid="http://schemas.microsoft.com/office/word/2016/wordml/cid" xmlns:w16="http://schemas.microsoft.com/office/word/2018/wordml" xmlns:w16se="http://schemas.microsoft.com/office/word/2015/wordml/symex" xmlns:wpg="http://schemas.microsoft.com/office/word/2010/wordprocessingGroup" xmlns:wpi="http://schemas.microsoft.com/office/word/2010/wordprocessingInk" xmlns:wne="http://schemas.microsoft.com/office/word/2006/wordml" xmlns:wps="http://schemas.microsoft.com/office/word/2010/wordprocessingShape" mc:Ignorable="w14 w15 w16se w16cid w16 w16cex wp14">
+<w:hdr xmlns:wpc="http://schemas.microsoft.com/office/word/2010/wordprocessingCanvas" xmlns:cx="http://schemas.microsoft.com/office/drawing/2014/chartex" xmlns:cx1="http://schemas.microsoft.com/office/drawing/2015/9/8/chartex" xmlns:cx2="http://schemas.microsoft.com/office/drawing/2015/10/21/chartex" xmlns:cx3="http://schemas.microsoft.com/office/drawing/2016/5/9/chartex" xmlns:cx4="http://schemas.microsoft.com/office/drawing/2016/5/10/chartex" xmlns:cx5="http://schemas.microsoft.com/office/drawing/2016/5/11/chartex" xmlns:cx6="http://schemas.microsoft.com/office/drawing/2016/5/12/chartex" xmlns:cx7="http://schemas.microsoft.com/office/drawing/2016/5/13/chartex" xmlns:cx8="http://schemas.microsoft.com/office/drawing/2016/5/14/chartex" xmlns:mc="http://schemas.openxmlformats.org/markup-compatibility/2006" xmlns:aink="http://schemas.microsoft.com/office/drawing/2016/ink" xmlns:am3d="http://schemas.microsoft.com/office/drawing/2017/model3d" xmlns:o="urn:schemas-microsoft-com:office:office" xmlns:r="http://schemas.openxmlformats.org/officeDocument/2006/relationships" xmlns:m="http://schemas.openxmlformats.org/officeDocument/2006/math" xmlns:v="urn:schemas-microsoft-com:vml" xmlns:wp14="http://schemas.microsoft.com/office/word/2010/wordprocessingDrawing" xmlns:wp="http://schemas.openxmlformats.org/drawingml/2006/wordprocessingDrawing" xmlns:w10="urn:schemas-microsoft-com:office:word" xmlns:w="http://schemas.openxmlformats.org/wordprocessingml/2006/main" xmlns:w14="http://schemas.microsoft.com/office/word/2010/wordml" xmlns:w15="http://schemas.microsoft.com/office/word/2012/wordml" xmlns:w16cex="http://schemas.microsoft.com/office/word/2018/wordml/cex" xmlns:w16cid="http://schemas.microsoft.com/office/word/2016/wordml/cid" xmlns:w16="http://schemas.microsoft.com/office/word/2018/wordml" xmlns:w16sdtdh="http://schemas.microsoft.com/office/word/2020/wordml/sdtdatahash" xmlns:w16se="http://schemas.microsoft.com/office/word/2015/wordml/symex" xmlns:wpg="http://schemas.microsoft.com/office/word/2010/wordprocessingGroup" xmlns:wpi="http://schemas.microsoft.com/office/word/2010/wordprocessingInk" xmlns:wne="http://schemas.microsoft.com/office/word/2006/wordml" xmlns:wps="http://schemas.microsoft.com/office/word/2010/wordprocessingShape" mc:Ignorable="w14 w15 w16se w16cid w16 w16cex w16sdtdh wp14">
   <w:p>
     <w:pPr>
       <w:spacing w:after="0" w:line="276" w:lineRule="auto"/>
@@ -26050,7 +26062,7 @@
 </file>
 
 <file path=word/header3.xml><?xml version="1.0" encoding="utf-8"?>
-<w:hdr xmlns:wpc="http://schemas.microsoft.com/office/word/2010/wordprocessingCanvas" xmlns:cx="http://schemas.microsoft.com/office/drawing/2014/chartex" xmlns:cx1="http://schemas.microsoft.com/office/drawing/2015/9/8/chartex" xmlns:cx2="http://schemas.microsoft.com/office/drawing/2015/10/21/chartex" xmlns:cx3="http://schemas.microsoft.com/office/drawing/2016/5/9/chartex" xmlns:cx4="http://schemas.microsoft.com/office/drawing/2016/5/10/chartex" xmlns:cx5="http://schemas.microsoft.com/office/drawing/2016/5/11/chartex" xmlns:cx6="http://schemas.microsoft.com/office/drawing/2016/5/12/chartex" xmlns:cx7="http://schemas.microsoft.com/office/drawing/2016/5/13/chartex" xmlns:cx8="http://schemas.microsoft.com/office/drawing/2016/5/14/chartex" xmlns:mc="http://schemas.openxmlformats.org/markup-compatibility/2006" xmlns:aink="http://schemas.microsoft.com/office/drawing/2016/ink" xmlns:am3d="http://schemas.microsoft.com/office/drawing/2017/model3d" xmlns:o="urn:schemas-microsoft-com:office:office" xmlns:r="http://schemas.openxmlformats.org/officeDocument/2006/relationships" xmlns:m="http://schemas.openxmlformats.org/officeDocument/2006/math" xmlns:v="urn:schemas-microsoft-com:vml" xmlns:wp14="http://schemas.microsoft.com/office/word/2010/wordprocessingDrawing" xmlns:wp="http://schemas.openxmlformats.org/drawingml/2006/wordprocessingDrawing" xmlns:w10="urn:schemas-microsoft-com:office:word" xmlns:w="http://schemas.openxmlformats.org/wordprocessingml/2006/main" xmlns:w14="http://schemas.microsoft.com/office/word/2010/wordml" xmlns:w15="http://schemas.microsoft.com/office/word/2012/wordml" xmlns:w16cex="http://schemas.microsoft.com/office/word/2018/wordml/cex" xmlns:w16cid="http://schemas.microsoft.com/office/word/2016/wordml/cid" xmlns:w16="http://schemas.microsoft.com/office/word/2018/wordml" xmlns:w16se="http://schemas.microsoft.com/office/word/2015/wordml/symex" xmlns:wpg="http://schemas.microsoft.com/office/word/2010/wordprocessingGroup" xmlns:wpi="http://schemas.microsoft.com/office/word/2010/wordprocessingInk" xmlns:wne="http://schemas.microsoft.com/office/word/2006/wordml" xmlns:wps="http://schemas.microsoft.com/office/word/2010/wordprocessingShape" mc:Ignorable="w14 w15 w16se w16cid w16 w16cex wp14">
+<w:hdr xmlns:wpc="http://schemas.microsoft.com/office/word/2010/wordprocessingCanvas" xmlns:cx="http://schemas.microsoft.com/office/drawing/2014/chartex" xmlns:cx1="http://schemas.microsoft.com/office/drawing/2015/9/8/chartex" xmlns:cx2="http://schemas.microsoft.com/office/drawing/2015/10/21/chartex" xmlns:cx3="http://schemas.microsoft.com/office/drawing/2016/5/9/chartex" xmlns:cx4="http://schemas.microsoft.com/office/drawing/2016/5/10/chartex" xmlns:cx5="http://schemas.microsoft.com/office/drawing/2016/5/11/chartex" xmlns:cx6="http://schemas.microsoft.com/office/drawing/2016/5/12/chartex" xmlns:cx7="http://schemas.microsoft.com/office/drawing/2016/5/13/chartex" xmlns:cx8="http://schemas.microsoft.com/office/drawing/2016/5/14/chartex" xmlns:mc="http://schemas.openxmlformats.org/markup-compatibility/2006" xmlns:aink="http://schemas.microsoft.com/office/drawing/2016/ink" xmlns:am3d="http://schemas.microsoft.com/office/drawing/2017/model3d" xmlns:o="urn:schemas-microsoft-com:office:office" xmlns:r="http://schemas.openxmlformats.org/officeDocument/2006/relationships" xmlns:m="http://schemas.openxmlformats.org/officeDocument/2006/math" xmlns:v="urn:schemas-microsoft-com:vml" xmlns:wp14="http://schemas.microsoft.com/office/word/2010/wordprocessingDrawing" xmlns:wp="http://schemas.openxmlformats.org/drawingml/2006/wordprocessingDrawing" xmlns:w10="urn:schemas-microsoft-com:office:word" xmlns:w="http://schemas.openxmlformats.org/wordprocessingml/2006/main" xmlns:w14="http://schemas.microsoft.com/office/word/2010/wordml" xmlns:w15="http://schemas.microsoft.com/office/word/2012/wordml" xmlns:w16cex="http://schemas.microsoft.com/office/word/2018/wordml/cex" xmlns:w16cid="http://schemas.microsoft.com/office/word/2016/wordml/cid" xmlns:w16="http://schemas.microsoft.com/office/word/2018/wordml" xmlns:w16sdtdh="http://schemas.microsoft.com/office/word/2020/wordml/sdtdatahash" xmlns:w16se="http://schemas.microsoft.com/office/word/2015/wordml/symex" xmlns:wpg="http://schemas.microsoft.com/office/word/2010/wordprocessingGroup" xmlns:wpi="http://schemas.microsoft.com/office/word/2010/wordprocessingInk" xmlns:wne="http://schemas.microsoft.com/office/word/2006/wordml" xmlns:wps="http://schemas.microsoft.com/office/word/2010/wordprocessingShape" mc:Ignorable="w14 w15 w16se w16cid w16 w16cex w16sdtdh wp14">
   <w:p>
     <w:pPr>
       <w:spacing w:after="0" w:line="276" w:lineRule="auto"/>
@@ -26317,10 +26329,10 @@
 </file>
 
 <file path=word/numbering.xml><?xml version="1.0" encoding="utf-8"?>
-<w:numbering xmlns:wpc="http://schemas.microsoft.com/office/word/2010/wordprocessingCanvas" xmlns:cx="http://schemas.microsoft.com/office/drawing/2014/chartex" xmlns:cx1="http://schemas.microsoft.com/office/drawing/2015/9/8/chartex" xmlns:cx2="http://schemas.microsoft.com/office/drawing/2015/10/21/chartex" xmlns:cx3="http://schemas.microsoft.com/office/drawing/2016/5/9/chartex" xmlns:cx4="http://schemas.microsoft.com/office/drawing/2016/5/10/chartex" xmlns:cx5="http://schemas.microsoft.com/office/drawing/2016/5/11/chartex" xmlns:cx6="http://schemas.microsoft.com/office/drawing/2016/5/12/chartex" xmlns:cx7="http://schemas.microsoft.com/office/drawing/2016/5/13/chartex" xmlns:cx8="http://schemas.microsoft.com/office/drawing/2016/5/14/chartex" xmlns:mc="http://schemas.openxmlformats.org/markup-compatibility/2006" xmlns:aink="http://schemas.microsoft.com/office/drawing/2016/ink" xmlns:am3d="http://schemas.microsoft.com/office/drawing/2017/model3d" xmlns:o="urn:schemas-microsoft-com:office:office" xmlns:r="http://schemas.openxmlformats.org/officeDocument/2006/relationships" xmlns:m="http://schemas.openxmlformats.org/officeDocument/2006/math" xmlns:v="urn:schemas-microsoft-com:vml" xmlns:wp14="http://schemas.microsoft.com/office/word/2010/wordprocessingDrawing" xmlns:wp="http://schemas.openxmlformats.org/drawingml/2006/wordprocessingDrawing" xmlns:w10="urn:schemas-microsoft-com:office:word" xmlns:w="http://schemas.openxmlformats.org/wordprocessingml/2006/main" xmlns:w14="http://schemas.microsoft.com/office/word/2010/wordml" xmlns:w15="http://schemas.microsoft.com/office/word/2012/wordml" xmlns:w16cex="http://schemas.microsoft.com/office/word/2018/wordml/cex" xmlns:w16cid="http://schemas.microsoft.com/office/word/2016/wordml/cid" xmlns:w16="http://schemas.microsoft.com/office/word/2018/wordml" xmlns:w16se="http://schemas.microsoft.com/office/word/2015/wordml/symex" xmlns:wpg="http://schemas.microsoft.com/office/word/2010/wordprocessingGroup" xmlns:wpi="http://schemas.microsoft.com/office/word/2010/wordprocessingInk" xmlns:wne="http://schemas.microsoft.com/office/word/2006/wordml" xmlns:wps="http://schemas.microsoft.com/office/word/2010/wordprocessingShape" mc:Ignorable="w14 w15 w16se w16cid w16 w16cex wp14">
+<w:numbering xmlns:wpc="http://schemas.microsoft.com/office/word/2010/wordprocessingCanvas" xmlns:cx="http://schemas.microsoft.com/office/drawing/2014/chartex" xmlns:cx1="http://schemas.microsoft.com/office/drawing/2015/9/8/chartex" xmlns:cx2="http://schemas.microsoft.com/office/drawing/2015/10/21/chartex" xmlns:cx3="http://schemas.microsoft.com/office/drawing/2016/5/9/chartex" xmlns:cx4="http://schemas.microsoft.com/office/drawing/2016/5/10/chartex" xmlns:cx5="http://schemas.microsoft.com/office/drawing/2016/5/11/chartex" xmlns:cx6="http://schemas.microsoft.com/office/drawing/2016/5/12/chartex" xmlns:cx7="http://schemas.microsoft.com/office/drawing/2016/5/13/chartex" xmlns:cx8="http://schemas.microsoft.com/office/drawing/2016/5/14/chartex" xmlns:mc="http://schemas.openxmlformats.org/markup-compatibility/2006" xmlns:aink="http://schemas.microsoft.com/office/drawing/2016/ink" xmlns:am3d="http://schemas.microsoft.com/office/drawing/2017/model3d" xmlns:o="urn:schemas-microsoft-com:office:office" xmlns:r="http://schemas.openxmlformats.org/officeDocument/2006/relationships" xmlns:m="http://schemas.openxmlformats.org/officeDocument/2006/math" xmlns:v="urn:schemas-microsoft-com:vml" xmlns:wp14="http://schemas.microsoft.com/office/word/2010/wordprocessingDrawing" xmlns:wp="http://schemas.openxmlformats.org/drawingml/2006/wordprocessingDrawing" xmlns:w10="urn:schemas-microsoft-com:office:word" xmlns:w="http://schemas.openxmlformats.org/wordprocessingml/2006/main" xmlns:w14="http://schemas.microsoft.com/office/word/2010/wordml" xmlns:w15="http://schemas.microsoft.com/office/word/2012/wordml" xmlns:w16cex="http://schemas.microsoft.com/office/word/2018/wordml/cex" xmlns:w16cid="http://schemas.microsoft.com/office/word/2016/wordml/cid" xmlns:w16="http://schemas.microsoft.com/office/word/2018/wordml" xmlns:w16sdtdh="http://schemas.microsoft.com/office/word/2020/wordml/sdtdatahash" xmlns:w16se="http://schemas.microsoft.com/office/word/2015/wordml/symex" xmlns:wpg="http://schemas.microsoft.com/office/word/2010/wordprocessingGroup" xmlns:wpi="http://schemas.microsoft.com/office/word/2010/wordprocessingInk" xmlns:wne="http://schemas.microsoft.com/office/word/2006/wordml" xmlns:wps="http://schemas.microsoft.com/office/word/2010/wordprocessingShape" mc:Ignorable="w14 w15 w16se w16cid w16 w16cex w16sdtdh wp14">
   <w:numPicBullet w:numPicBulletId="0">
     <w:pict>
-      <v:shapetype w14:anchorId="5855D44E" id="_x0000_t75" coordsize="21600,21600" o:spt="75" o:preferrelative="t" path="m@4@5l@4@11@9@11@9@5xe" filled="f" stroked="f">
+      <v:shapetype id="_x0000_t75" coordsize="21600,21600" o:spt="75" o:preferrelative="t" path="m@4@5l@4@11@9@11@9@5xe" filled="f" stroked="f">
         <v:stroke joinstyle="miter"/>
         <v:formulas>
           <v:f eqn="if lineDrawn pixelLineWidth 0"/>
@@ -26339,49 +26351,49 @@
         <v:path o:extrusionok="f" gradientshapeok="t" o:connecttype="rect"/>
         <o:lock v:ext="edit" aspectratio="t"/>
       </v:shapetype>
-      <v:shape id="_x0000_i1194" type="#_x0000_t75" style="width:9pt;height:9pt;visibility:visible;mso-wrap-style:square" o:bullet="t">
+      <v:shape id="_x0000_i1089" type="#_x0000_t75" style="width:9pt;height:9pt;visibility:visible;mso-wrap-style:square" o:bullet="t">
         <v:imagedata r:id="rId1" o:title=""/>
       </v:shape>
     </w:pict>
   </w:numPicBullet>
   <w:numPicBullet w:numPicBulletId="1">
     <w:pict>
-      <v:shape w14:anchorId="6FBE97B0" id="_x0000_i1195" type="#_x0000_t75" style="width:9pt;height:9pt;visibility:visible;mso-wrap-style:square" o:bullet="t">
+      <v:shape id="_x0000_i1090" type="#_x0000_t75" style="width:9pt;height:9pt;visibility:visible;mso-wrap-style:square" o:bullet="t">
         <v:imagedata r:id="rId2" o:title=""/>
       </v:shape>
     </w:pict>
   </w:numPicBullet>
   <w:numPicBullet w:numPicBulletId="2">
     <w:pict>
-      <v:shape w14:anchorId="7DCE3597" id="_x0000_i1196" type="#_x0000_t75" alt="note.png" style="width:18pt;height:18pt;visibility:visible;mso-wrap-style:square" o:bullet="t">
+      <v:shape id="_x0000_i1091" type="#_x0000_t75" alt="note.png" style="width:18pt;height:18pt;visibility:visible;mso-wrap-style:square" o:bullet="t">
         <v:imagedata r:id="rId3" o:title="note"/>
       </v:shape>
     </w:pict>
   </w:numPicBullet>
   <w:numPicBullet w:numPicBulletId="3">
     <w:pict>
-      <v:shape id="_x0000_i1197" type="#_x0000_t75" alt="1.png" style="width:9pt;height:9pt;visibility:visible;mso-wrap-style:square" o:bullet="t">
+      <v:shape id="_x0000_i1092" type="#_x0000_t75" alt="1.png" style="width:9pt;height:9pt;visibility:visible;mso-wrap-style:square" o:bullet="t">
         <v:imagedata r:id="rId4" o:title="1"/>
       </v:shape>
     </w:pict>
   </w:numPicBullet>
   <w:numPicBullet w:numPicBulletId="4">
     <w:pict>
-      <v:shape id="_x0000_i1198" type="#_x0000_t75" alt="3.png" style="width:9pt;height:9pt;visibility:visible;mso-wrap-style:square" o:bullet="t">
+      <v:shape id="_x0000_i1093" type="#_x0000_t75" alt="3.png" style="width:9pt;height:9pt;visibility:visible;mso-wrap-style:square" o:bullet="t">
         <v:imagedata r:id="rId5" o:title="3"/>
       </v:shape>
     </w:pict>
   </w:numPicBullet>
   <w:numPicBullet w:numPicBulletId="5">
     <w:pict>
-      <v:shape id="_x0000_i1199" type="#_x0000_t75" alt="2.png" style="width:9pt;height:9pt;visibility:visible;mso-wrap-style:square" o:bullet="t">
+      <v:shape id="_x0000_i1094" type="#_x0000_t75" alt="2.png" style="width:9pt;height:9pt;visibility:visible;mso-wrap-style:square" o:bullet="t">
         <v:imagedata r:id="rId6" o:title="2"/>
       </v:shape>
     </w:pict>
   </w:numPicBullet>
   <w:numPicBullet w:numPicBulletId="6">
     <w:pict>
-      <v:shape id="_x0000_i1200" type="#_x0000_t75" alt="4.png" style="width:9pt;height:9pt;visibility:visible;mso-wrap-style:square" o:bullet="t">
+      <v:shape id="_x0000_i1095" type="#_x0000_t75" alt="4.png" style="width:9pt;height:9pt;visibility:visible;mso-wrap-style:square" o:bullet="t">
         <v:imagedata r:id="rId7" o:title="4"/>
       </v:shape>
     </w:pict>
@@ -29154,7 +29166,7 @@
 </file>
 
 <file path=word/styles.xml><?xml version="1.0" encoding="utf-8"?>
-<w:styles xmlns:mc="http://schemas.openxmlformats.org/markup-compatibility/2006" xmlns:r="http://schemas.openxmlformats.org/officeDocument/2006/relationships" xmlns:w="http://schemas.openxmlformats.org/wordprocessingml/2006/main" xmlns:w14="http://schemas.microsoft.com/office/word/2010/wordml" xmlns:w15="http://schemas.microsoft.com/office/word/2012/wordml" xmlns:w16cex="http://schemas.microsoft.com/office/word/2018/wordml/cex" xmlns:w16cid="http://schemas.microsoft.com/office/word/2016/wordml/cid" xmlns:w16="http://schemas.microsoft.com/office/word/2018/wordml" xmlns:w16se="http://schemas.microsoft.com/office/word/2015/wordml/symex" mc:Ignorable="w14 w15 w16se w16cid w16 w16cex">
+<w:styles xmlns:mc="http://schemas.openxmlformats.org/markup-compatibility/2006" xmlns:r="http://schemas.openxmlformats.org/officeDocument/2006/relationships" xmlns:w="http://schemas.openxmlformats.org/wordprocessingml/2006/main" xmlns:w14="http://schemas.microsoft.com/office/word/2010/wordml" xmlns:w15="http://schemas.microsoft.com/office/word/2012/wordml" xmlns:w16cex="http://schemas.microsoft.com/office/word/2018/wordml/cex" xmlns:w16cid="http://schemas.microsoft.com/office/word/2016/wordml/cid" xmlns:w16="http://schemas.microsoft.com/office/word/2018/wordml" xmlns:w16sdtdh="http://schemas.microsoft.com/office/word/2020/wordml/sdtdatahash" xmlns:w16se="http://schemas.microsoft.com/office/word/2015/wordml/symex" mc:Ignorable="w14 w15 w16se w16cid w16 w16cex w16sdtdh">
   <w:docDefaults>
     <w:rPrDefault>
       <w:rPr>

</xml_diff>